<commit_message>
HW6 added, HW5,4,3 corrected
</commit_message>
<xml_diff>
--- a/TarasTravinskyy/HW4/Taras Travinskyy.IF-062.MQC.week3.Requirements analysis (OMS application).docx
+++ b/TarasTravinskyy/HW4/Taras Travinskyy.IF-062.MQC.week3.Requirements analysis (OMS application).docx
@@ -1,6 +1,6 @@
 
 <file path=word/document.xml><?xml version="1.0" encoding="utf-8"?>
-<w:document xmlns:wpc="http://schemas.microsoft.com/office/word/2010/wordprocessingCanvas" xmlns:mo="http://schemas.microsoft.com/office/mac/office/2008/main" xmlns:mc="http://schemas.openxmlformats.org/markup-compatibility/2006" xmlns:mv="urn:schemas-microsoft-com:mac:vml" xmlns:o="urn:schemas-microsoft-com:office:office" xmlns:r="http://schemas.openxmlformats.org/officeDocument/2006/relationships" xmlns:m="http://schemas.openxmlformats.org/officeDocument/2006/math" xmlns:v="urn:schemas-microsoft-com:vml" xmlns:wp14="http://schemas.microsoft.com/office/word/2010/wordprocessingDrawing" xmlns:wp="http://schemas.openxmlformats.org/drawingml/2006/wordprocessingDrawing" xmlns:w10="urn:schemas-microsoft-com:office:word" xmlns:w="http://schemas.openxmlformats.org/wordprocessingml/2006/main" xmlns:w14="http://schemas.microsoft.com/office/word/2010/wordml" xmlns:w15="http://schemas.microsoft.com/office/word/2012/wordml" xmlns:wpg="http://schemas.microsoft.com/office/word/2010/wordprocessingGroup" xmlns:wpi="http://schemas.microsoft.com/office/word/2010/wordprocessingInk" xmlns:wne="http://schemas.microsoft.com/office/word/2006/wordml" xmlns:wps="http://schemas.microsoft.com/office/word/2010/wordprocessingShape" mc:Ignorable="w14 w15 wp14">
+<w:document xmlns:wpc="http://schemas.microsoft.com/office/word/2010/wordprocessingCanvas" xmlns:mc="http://schemas.openxmlformats.org/markup-compatibility/2006" xmlns:o="urn:schemas-microsoft-com:office:office" xmlns:r="http://schemas.openxmlformats.org/officeDocument/2006/relationships" xmlns:m="http://schemas.openxmlformats.org/officeDocument/2006/math" xmlns:v="urn:schemas-microsoft-com:vml" xmlns:wp14="http://schemas.microsoft.com/office/word/2010/wordprocessingDrawing" xmlns:wp="http://schemas.openxmlformats.org/drawingml/2006/wordprocessingDrawing" xmlns:w10="urn:schemas-microsoft-com:office:word" xmlns:w="http://schemas.openxmlformats.org/wordprocessingml/2006/main" xmlns:w14="http://schemas.microsoft.com/office/word/2010/wordml" xmlns:w15="http://schemas.microsoft.com/office/word/2012/wordml" xmlns:wpg="http://schemas.microsoft.com/office/word/2010/wordprocessingGroup" xmlns:wpi="http://schemas.microsoft.com/office/word/2010/wordprocessingInk" xmlns:wne="http://schemas.microsoft.com/office/word/2006/wordml" xmlns:wps="http://schemas.microsoft.com/office/word/2010/wordprocessingShape" mc:Ignorable="w14 w15 wp14">
   <w:body>
     <w:p>
       <w:pPr>
@@ -29,37 +29,37 @@
         </w:rPr>
         <w:t xml:space="preserve"> </w:t>
       </w:r>
+      <w:proofErr w:type="spellStart"/>
+      <w:r>
+        <w:rPr>
+          <w:rFonts w:ascii="Times New Roman" w:eastAsia="Times New Roman" w:hAnsi="Times New Roman" w:cs="Times New Roman"/>
+          <w:i/>
+          <w:sz w:val="24"/>
+          <w:szCs w:val="24"/>
+        </w:rPr>
+        <w:t>Myroslava</w:t>
+      </w:r>
+      <w:proofErr w:type="spellEnd"/>
+      <w:r>
+        <w:rPr>
+          <w:rFonts w:ascii="Times New Roman" w:eastAsia="Times New Roman" w:hAnsi="Times New Roman" w:cs="Times New Roman"/>
+          <w:i/>
+          <w:sz w:val="24"/>
+          <w:szCs w:val="24"/>
+        </w:rPr>
+        <w:t xml:space="preserve"> </w:t>
+      </w:r>
+      <w:proofErr w:type="spellStart"/>
+      <w:r>
+        <w:rPr>
+          <w:rFonts w:ascii="Times New Roman" w:eastAsia="Times New Roman" w:hAnsi="Times New Roman" w:cs="Times New Roman"/>
+          <w:i/>
+          <w:sz w:val="24"/>
+          <w:szCs w:val="24"/>
+        </w:rPr>
+        <w:t>Repela</w:t>
+      </w:r>
       <w:bookmarkStart w:id="0" w:name="_GoBack"/>
-      <w:proofErr w:type="spellStart"/>
-      <w:r>
-        <w:rPr>
-          <w:rFonts w:ascii="Times New Roman" w:eastAsia="Times New Roman" w:hAnsi="Times New Roman" w:cs="Times New Roman"/>
-          <w:i/>
-          <w:sz w:val="24"/>
-          <w:szCs w:val="24"/>
-        </w:rPr>
-        <w:t>Myroslava</w:t>
-      </w:r>
-      <w:proofErr w:type="spellEnd"/>
-      <w:r>
-        <w:rPr>
-          <w:rFonts w:ascii="Times New Roman" w:eastAsia="Times New Roman" w:hAnsi="Times New Roman" w:cs="Times New Roman"/>
-          <w:i/>
-          <w:sz w:val="24"/>
-          <w:szCs w:val="24"/>
-        </w:rPr>
-        <w:t xml:space="preserve"> </w:t>
-      </w:r>
-      <w:proofErr w:type="spellStart"/>
-      <w:r>
-        <w:rPr>
-          <w:rFonts w:ascii="Times New Roman" w:eastAsia="Times New Roman" w:hAnsi="Times New Roman" w:cs="Times New Roman"/>
-          <w:i/>
-          <w:sz w:val="24"/>
-          <w:szCs w:val="24"/>
-        </w:rPr>
-        <w:t>Repela</w:t>
-      </w:r>
       <w:bookmarkEnd w:id="0"/>
       <w:proofErr w:type="spellEnd"/>
     </w:p>
@@ -268,76 +268,79 @@
           <w:sz w:val="24"/>
           <w:szCs w:val="24"/>
         </w:rPr>
-        <w:t>2. User can view information about himself on the ‘User Info’ tab or after clicking an icon “I” (as we see on mock-up)?</w:t>
-      </w:r>
-    </w:p>
-    <w:p>
-      <w:pPr>
-        <w:spacing w:after="0" w:line="360" w:lineRule="auto"/>
-        <w:ind w:firstLine="720"/>
-        <w:rPr>
-          <w:rFonts w:ascii="Times New Roman" w:eastAsia="Times New Roman" w:hAnsi="Times New Roman" w:cs="Times New Roman"/>
-          <w:sz w:val="24"/>
-          <w:szCs w:val="24"/>
-        </w:rPr>
-      </w:pPr>
-      <w:r>
-        <w:rPr>
-          <w:rFonts w:ascii="Times New Roman" w:eastAsia="Times New Roman" w:hAnsi="Times New Roman" w:cs="Times New Roman"/>
-          <w:sz w:val="24"/>
-          <w:szCs w:val="24"/>
-        </w:rPr>
-        <w:t>3. Please clarify which fields should be on the ‘User Info’ tab: 'First Name', 'Last Name', 'Customer Type' and 'Role' (user-story) or ‘User Name’, 'Role', 'Customer Type', ‘Balance’ (mock-up). And is it necessary to show the value – ‘How much left to become next Customer Type’ on this page.</w:t>
-      </w:r>
-    </w:p>
-    <w:p>
-      <w:pPr>
-        <w:spacing w:after="0" w:line="360" w:lineRule="auto"/>
-        <w:ind w:firstLine="720"/>
-        <w:rPr>
-          <w:rFonts w:ascii="Times New Roman" w:eastAsia="Times New Roman" w:hAnsi="Times New Roman" w:cs="Times New Roman"/>
-          <w:sz w:val="24"/>
-          <w:szCs w:val="24"/>
-        </w:rPr>
-      </w:pPr>
-      <w:r>
-        <w:rPr>
-          <w:rFonts w:ascii="Times New Roman" w:eastAsia="Times New Roman" w:hAnsi="Times New Roman" w:cs="Times New Roman"/>
-          <w:sz w:val="24"/>
-          <w:szCs w:val="24"/>
-        </w:rPr>
-        <w:t>4. Also please specify which currency should be used: dollars or another one? And are we going to use decimal values (E.g. dollars with cents - 999,99$)</w:t>
-      </w:r>
-    </w:p>
-    <w:p>
-      <w:pPr>
-        <w:spacing w:after="0" w:line="360" w:lineRule="auto"/>
-        <w:ind w:firstLine="720"/>
-        <w:rPr>
-          <w:rFonts w:ascii="Times New Roman" w:eastAsia="Times New Roman" w:hAnsi="Times New Roman" w:cs="Times New Roman"/>
-          <w:sz w:val="24"/>
-          <w:szCs w:val="24"/>
-        </w:rPr>
-      </w:pPr>
-      <w:r>
-        <w:rPr>
-          <w:rFonts w:ascii="Times New Roman" w:eastAsia="Times New Roman" w:hAnsi="Times New Roman" w:cs="Times New Roman"/>
-          <w:sz w:val="24"/>
-          <w:szCs w:val="24"/>
-        </w:rPr>
-        <w:t>5. Speaking about ‘Customer type’ and total orders sum, please clarify the boundary values, because it’s not clear if the Customer spends 1000$ – he should have Standard or Silver type. This ambiguity also applies to other Customer types. Please let us know how we should divide into categories.</w:t>
-      </w:r>
-    </w:p>
-    <w:p>
-      <w:pPr>
-        <w:spacing w:after="0" w:line="360" w:lineRule="auto"/>
-        <w:ind w:firstLine="720"/>
-        <w:rPr>
-          <w:rFonts w:ascii="Times New Roman" w:eastAsia="Times New Roman" w:hAnsi="Times New Roman" w:cs="Times New Roman"/>
-          <w:sz w:val="24"/>
-          <w:szCs w:val="24"/>
-        </w:rPr>
-      </w:pPr>
+        <w:t>2. User can view information about himself on the ‘User Info’ tab or after clicking an icon “I”</w:t>
+      </w:r>
+      <w:r>
+        <w:rPr>
+          <w:rFonts w:ascii="Times New Roman" w:eastAsia="Times New Roman" w:hAnsi="Times New Roman" w:cs="Times New Roman"/>
+          <w:sz w:val="24"/>
+          <w:szCs w:val="24"/>
+        </w:rPr>
+        <w:t xml:space="preserve"> at top right corner of the page</w:t>
+      </w:r>
+      <w:r>
+        <w:rPr>
+          <w:rFonts w:ascii="Times New Roman" w:eastAsia="Times New Roman" w:hAnsi="Times New Roman" w:cs="Times New Roman"/>
+          <w:sz w:val="24"/>
+          <w:szCs w:val="24"/>
+        </w:rPr>
+        <w:t xml:space="preserve"> (as we see on mock-up)</w:t>
+      </w:r>
+      <w:proofErr w:type="gramStart"/>
+      <w:r>
+        <w:rPr>
+          <w:rFonts w:ascii="Times New Roman" w:eastAsia="Times New Roman" w:hAnsi="Times New Roman" w:cs="Times New Roman"/>
+          <w:sz w:val="24"/>
+          <w:szCs w:val="24"/>
+        </w:rPr>
+        <w:t>?</w:t>
+      </w:r>
+      <w:proofErr w:type="gramEnd"/>
+    </w:p>
+    <w:p>
+      <w:pPr>
+        <w:spacing w:after="0" w:line="360" w:lineRule="auto"/>
+        <w:ind w:firstLine="720"/>
+        <w:rPr>
+          <w:rFonts w:ascii="Times New Roman" w:eastAsia="Times New Roman" w:hAnsi="Times New Roman" w:cs="Times New Roman"/>
+          <w:sz w:val="24"/>
+          <w:szCs w:val="24"/>
+        </w:rPr>
+      </w:pPr>
+      <w:r>
+        <w:rPr>
+          <w:rFonts w:ascii="Times New Roman" w:eastAsia="Times New Roman" w:hAnsi="Times New Roman" w:cs="Times New Roman"/>
+          <w:sz w:val="24"/>
+          <w:szCs w:val="24"/>
+        </w:rPr>
+        <w:t xml:space="preserve">3. </w:t>
+      </w:r>
+      <w:r>
+        <w:rPr>
+          <w:rFonts w:ascii="Times New Roman" w:eastAsia="Times New Roman" w:hAnsi="Times New Roman" w:cs="Times New Roman"/>
+          <w:sz w:val="24"/>
+          <w:szCs w:val="24"/>
+        </w:rPr>
+        <w:t>W</w:t>
+      </w:r>
+      <w:r>
+        <w:rPr>
+          <w:rFonts w:ascii="Times New Roman" w:eastAsia="Times New Roman" w:hAnsi="Times New Roman" w:cs="Times New Roman"/>
+          <w:sz w:val="24"/>
+          <w:szCs w:val="24"/>
+        </w:rPr>
+        <w:t>hich fields should be on the ‘User Info’ tab: 'First Name', 'Last Name', 'Customer Type' and 'Role' (user-story) or ‘User Name’, 'Role', 'Customer Type', ‘Balance’ (mock-up)</w:t>
+      </w:r>
+      <w:proofErr w:type="gramStart"/>
+      <w:r>
+        <w:rPr>
+          <w:rFonts w:ascii="Times New Roman" w:eastAsia="Times New Roman" w:hAnsi="Times New Roman" w:cs="Times New Roman"/>
+          <w:sz w:val="24"/>
+          <w:szCs w:val="24"/>
+        </w:rPr>
+        <w:t>.</w:t>
+      </w:r>
+      <w:proofErr w:type="gramEnd"/>
       <w:r>
         <w:rPr>
           <w:rFonts w:ascii="Times New Roman" w:eastAsia="Times New Roman" w:hAnsi="Times New Roman" w:cs="Times New Roman"/>
@@ -346,24 +349,174 @@
         </w:rPr>
         <w:t xml:space="preserve"> </w:t>
       </w:r>
-    </w:p>
-    <w:p>
-      <w:pPr>
-        <w:spacing w:after="0" w:line="360" w:lineRule="auto"/>
-        <w:ind w:firstLine="720"/>
-        <w:rPr>
-          <w:rFonts w:ascii="Times New Roman" w:eastAsia="Times New Roman" w:hAnsi="Times New Roman" w:cs="Times New Roman"/>
-          <w:sz w:val="24"/>
-          <w:szCs w:val="24"/>
-        </w:rPr>
-      </w:pPr>
-      <w:r>
-        <w:rPr>
-          <w:rFonts w:ascii="Times New Roman" w:eastAsia="Times New Roman" w:hAnsi="Times New Roman" w:cs="Times New Roman"/>
-          <w:sz w:val="24"/>
-          <w:szCs w:val="24"/>
-        </w:rPr>
-        <w:t>We can propose next division:</w:t>
+      <w:r>
+        <w:rPr>
+          <w:rFonts w:ascii="Times New Roman" w:eastAsia="Times New Roman" w:hAnsi="Times New Roman" w:cs="Times New Roman"/>
+          <w:sz w:val="24"/>
+          <w:szCs w:val="24"/>
+        </w:rPr>
+        <w:t>Is</w:t>
+      </w:r>
+      <w:r>
+        <w:rPr>
+          <w:rFonts w:ascii="Times New Roman" w:eastAsia="Times New Roman" w:hAnsi="Times New Roman" w:cs="Times New Roman"/>
+          <w:sz w:val="24"/>
+          <w:szCs w:val="24"/>
+        </w:rPr>
+        <w:t xml:space="preserve"> it necessary to show the value – ‘How much left to become next Customer Type’ on this page.</w:t>
+      </w:r>
+    </w:p>
+    <w:p>
+      <w:pPr>
+        <w:spacing w:after="0" w:line="360" w:lineRule="auto"/>
+        <w:ind w:firstLine="720"/>
+        <w:rPr>
+          <w:rFonts w:ascii="Times New Roman" w:eastAsia="Times New Roman" w:hAnsi="Times New Roman" w:cs="Times New Roman"/>
+          <w:sz w:val="24"/>
+          <w:szCs w:val="24"/>
+        </w:rPr>
+      </w:pPr>
+      <w:r>
+        <w:rPr>
+          <w:rFonts w:ascii="Times New Roman" w:eastAsia="Times New Roman" w:hAnsi="Times New Roman" w:cs="Times New Roman"/>
+          <w:sz w:val="24"/>
+          <w:szCs w:val="24"/>
+        </w:rPr>
+        <w:t xml:space="preserve">4. </w:t>
+      </w:r>
+      <w:r>
+        <w:rPr>
+          <w:rFonts w:ascii="Times New Roman" w:eastAsia="Times New Roman" w:hAnsi="Times New Roman" w:cs="Times New Roman"/>
+          <w:sz w:val="24"/>
+          <w:szCs w:val="24"/>
+        </w:rPr>
+        <w:t>What</w:t>
+      </w:r>
+      <w:r>
+        <w:rPr>
+          <w:rFonts w:ascii="Times New Roman" w:eastAsia="Times New Roman" w:hAnsi="Times New Roman" w:cs="Times New Roman"/>
+          <w:sz w:val="24"/>
+          <w:szCs w:val="24"/>
+        </w:rPr>
+        <w:t xml:space="preserve"> currency </w:t>
+      </w:r>
+      <w:r>
+        <w:rPr>
+          <w:rFonts w:ascii="Times New Roman" w:eastAsia="Times New Roman" w:hAnsi="Times New Roman" w:cs="Times New Roman"/>
+          <w:sz w:val="24"/>
+          <w:szCs w:val="24"/>
+        </w:rPr>
+        <w:t>we use</w:t>
+      </w:r>
+      <w:r>
+        <w:rPr>
+          <w:rFonts w:ascii="Times New Roman" w:eastAsia="Times New Roman" w:hAnsi="Times New Roman" w:cs="Times New Roman"/>
+          <w:sz w:val="24"/>
+          <w:szCs w:val="24"/>
+        </w:rPr>
+        <w:t>: dollars or another one? And are we going to use decimal values (E.g. dollars with cents - 999,99$)</w:t>
+      </w:r>
+    </w:p>
+    <w:p>
+      <w:pPr>
+        <w:spacing w:after="0" w:line="360" w:lineRule="auto"/>
+        <w:ind w:firstLine="720"/>
+        <w:rPr>
+          <w:rFonts w:ascii="Times New Roman" w:eastAsia="Times New Roman" w:hAnsi="Times New Roman" w:cs="Times New Roman"/>
+          <w:sz w:val="24"/>
+          <w:szCs w:val="24"/>
+        </w:rPr>
+      </w:pPr>
+      <w:r>
+        <w:rPr>
+          <w:rFonts w:ascii="Times New Roman" w:eastAsia="Times New Roman" w:hAnsi="Times New Roman" w:cs="Times New Roman"/>
+          <w:sz w:val="24"/>
+          <w:szCs w:val="24"/>
+        </w:rPr>
+        <w:t>5. Speaking about ‘Customer type’ and total orders sum, the boundary values</w:t>
+      </w:r>
+      <w:r>
+        <w:rPr>
+          <w:rFonts w:ascii="Times New Roman" w:eastAsia="Times New Roman" w:hAnsi="Times New Roman" w:cs="Times New Roman"/>
+          <w:sz w:val="24"/>
+          <w:szCs w:val="24"/>
+        </w:rPr>
+        <w:t xml:space="preserve"> are </w:t>
+      </w:r>
+      <w:r>
+        <w:rPr>
+          <w:rFonts w:ascii="Times New Roman" w:eastAsia="Times New Roman" w:hAnsi="Times New Roman" w:cs="Times New Roman"/>
+          <w:sz w:val="24"/>
+          <w:szCs w:val="24"/>
+        </w:rPr>
+        <w:t>not clear</w:t>
+      </w:r>
+      <w:r>
+        <w:rPr>
+          <w:rFonts w:ascii="Times New Roman" w:eastAsia="Times New Roman" w:hAnsi="Times New Roman" w:cs="Times New Roman"/>
+          <w:sz w:val="24"/>
+          <w:szCs w:val="24"/>
+        </w:rPr>
+        <w:t>:</w:t>
+      </w:r>
+      <w:r>
+        <w:rPr>
+          <w:rFonts w:ascii="Times New Roman" w:eastAsia="Times New Roman" w:hAnsi="Times New Roman" w:cs="Times New Roman"/>
+          <w:sz w:val="24"/>
+          <w:szCs w:val="24"/>
+        </w:rPr>
+        <w:t xml:space="preserve"> if the Customer spends 1000$ – he should have Standard or Silver type. This ambiguity also applies to other Customer types. Please let us know how we should divide into categories.</w:t>
+      </w:r>
+    </w:p>
+    <w:p>
+      <w:pPr>
+        <w:spacing w:after="0" w:line="360" w:lineRule="auto"/>
+        <w:ind w:firstLine="720"/>
+        <w:rPr>
+          <w:rFonts w:ascii="Times New Roman" w:eastAsia="Times New Roman" w:hAnsi="Times New Roman" w:cs="Times New Roman"/>
+          <w:sz w:val="24"/>
+          <w:szCs w:val="24"/>
+        </w:rPr>
+      </w:pPr>
+      <w:r>
+        <w:rPr>
+          <w:rFonts w:ascii="Times New Roman" w:eastAsia="Times New Roman" w:hAnsi="Times New Roman" w:cs="Times New Roman"/>
+          <w:sz w:val="24"/>
+          <w:szCs w:val="24"/>
+        </w:rPr>
+        <w:t xml:space="preserve"> We can propose </w:t>
+      </w:r>
+      <w:r>
+        <w:rPr>
+          <w:rFonts w:ascii="Times New Roman" w:eastAsia="Times New Roman" w:hAnsi="Times New Roman" w:cs="Times New Roman"/>
+          <w:sz w:val="24"/>
+          <w:szCs w:val="24"/>
+        </w:rPr>
+        <w:t>that</w:t>
+      </w:r>
+      <w:r>
+        <w:rPr>
+          <w:rFonts w:ascii="Times New Roman" w:eastAsia="Times New Roman" w:hAnsi="Times New Roman" w:cs="Times New Roman"/>
+          <w:sz w:val="24"/>
+          <w:szCs w:val="24"/>
+        </w:rPr>
+        <w:t xml:space="preserve"> division</w:t>
+      </w:r>
+      <w:r>
+        <w:rPr>
+          <w:rFonts w:ascii="Times New Roman" w:eastAsia="Times New Roman" w:hAnsi="Times New Roman" w:cs="Times New Roman"/>
+          <w:sz w:val="24"/>
+          <w:szCs w:val="24"/>
+        </w:rPr>
+        <w:t>s</w:t>
+      </w:r>
+      <w:r>
+        <w:rPr>
+          <w:rFonts w:ascii="Times New Roman" w:eastAsia="Times New Roman" w:hAnsi="Times New Roman" w:cs="Times New Roman"/>
+          <w:sz w:val="24"/>
+          <w:szCs w:val="24"/>
+        </w:rPr>
+        <w:t>:</w:t>
       </w:r>
     </w:p>
     <w:tbl>
@@ -383,12 +536,6 @@
         <w:gridCol w:w="2755"/>
       </w:tblGrid>
       <w:tr>
-        <w:tblPrEx>
-          <w:tblCellMar>
-            <w:top w:w="0" w:type="dxa"/>
-            <w:bottom w:w="0" w:type="dxa"/>
-          </w:tblCellMar>
-        </w:tblPrEx>
         <w:tc>
           <w:tcPr>
             <w:tcW w:w="3645" w:type="dxa"/>
@@ -479,10 +626,6 @@
           <w:tblBorders>
             <w:top w:val="none" w:sz="0" w:space="0" w:color="auto"/>
           </w:tblBorders>
-          <w:tblCellMar>
-            <w:top w:w="0" w:type="dxa"/>
-            <w:bottom w:w="0" w:type="dxa"/>
-          </w:tblCellMar>
         </w:tblPrEx>
         <w:tc>
           <w:tcPr>
@@ -572,10 +715,6 @@
           <w:tblBorders>
             <w:top w:val="none" w:sz="0" w:space="0" w:color="auto"/>
           </w:tblBorders>
-          <w:tblCellMar>
-            <w:top w:w="0" w:type="dxa"/>
-            <w:bottom w:w="0" w:type="dxa"/>
-          </w:tblCellMar>
         </w:tblPrEx>
         <w:tc>
           <w:tcPr>
@@ -660,12 +799,6 @@
         </w:tc>
       </w:tr>
       <w:tr>
-        <w:tblPrEx>
-          <w:tblCellMar>
-            <w:top w:w="0" w:type="dxa"/>
-            <w:bottom w:w="0" w:type="dxa"/>
-          </w:tblCellMar>
-        </w:tblPrEx>
         <w:tc>
           <w:tcPr>
             <w:tcW w:w="3645" w:type="dxa"/>
@@ -770,24 +903,23 @@
           <w:szCs w:val="24"/>
         </w:rPr>
       </w:pPr>
-    </w:p>
-    <w:p>
-      <w:pPr>
-        <w:spacing w:after="0" w:line="360" w:lineRule="auto"/>
-        <w:ind w:firstLine="720"/>
-        <w:rPr>
-          <w:rFonts w:ascii="Times New Roman" w:eastAsia="Times New Roman" w:hAnsi="Times New Roman" w:cs="Times New Roman"/>
-          <w:sz w:val="24"/>
-          <w:szCs w:val="24"/>
-        </w:rPr>
-      </w:pPr>
-      <w:r>
-        <w:rPr>
-          <w:rFonts w:ascii="Times New Roman" w:eastAsia="Times New Roman" w:hAnsi="Times New Roman" w:cs="Times New Roman"/>
-          <w:sz w:val="24"/>
-          <w:szCs w:val="24"/>
-        </w:rPr>
-        <w:t>6. Please clarify, because there are discrepancies between values of the total order sum for ‘Silver Customer type’ in the user story (1000-5000) and attachment (1000-3000). Which value we should use?</w:t>
+      <w:proofErr w:type="gramStart"/>
+      <w:r>
+        <w:rPr>
+          <w:rFonts w:ascii="Times New Roman" w:eastAsia="Times New Roman" w:hAnsi="Times New Roman" w:cs="Times New Roman"/>
+          <w:sz w:val="24"/>
+          <w:szCs w:val="24"/>
+        </w:rPr>
+        <w:t>6. Please</w:t>
+      </w:r>
+      <w:proofErr w:type="gramEnd"/>
+      <w:r>
+        <w:rPr>
+          <w:rFonts w:ascii="Times New Roman" w:eastAsia="Times New Roman" w:hAnsi="Times New Roman" w:cs="Times New Roman"/>
+          <w:sz w:val="24"/>
+          <w:szCs w:val="24"/>
+        </w:rPr>
+        <w:t xml:space="preserve"> clarify, because there are discrepancies between values of the total order sum for ‘Silver Customer type’ in the user story (1000-5000) and attachment (1000-3000). Which value we should use?</w:t>
       </w:r>
     </w:p>
     <w:p>
@@ -825,26 +957,39 @@
           <w:sz w:val="24"/>
           <w:szCs w:val="24"/>
         </w:rPr>
-        <w:t>Can you, please, provide your answer regarding the listed points as soon as possible?</w:t>
-      </w:r>
-    </w:p>
-    <w:p>
-      <w:pPr>
-        <w:spacing w:after="0" w:line="360" w:lineRule="auto"/>
-        <w:ind w:firstLine="720"/>
-        <w:rPr>
-          <w:rFonts w:ascii="Times New Roman" w:eastAsia="Times New Roman" w:hAnsi="Times New Roman" w:cs="Times New Roman"/>
-          <w:sz w:val="24"/>
-          <w:szCs w:val="24"/>
-        </w:rPr>
-      </w:pPr>
-      <w:r>
-        <w:rPr>
-          <w:rFonts w:ascii="Times New Roman" w:eastAsia="Times New Roman" w:hAnsi="Times New Roman" w:cs="Times New Roman"/>
-          <w:sz w:val="24"/>
-          <w:szCs w:val="24"/>
-        </w:rPr>
-        <w:t>If you will have additional questions, we'll be pleased to answer.</w:t>
+        <w:t xml:space="preserve">If you have additional questions, </w:t>
+      </w:r>
+      <w:r>
+        <w:rPr>
+          <w:rFonts w:ascii="Times New Roman" w:eastAsia="Times New Roman" w:hAnsi="Times New Roman" w:cs="Times New Roman"/>
+          <w:sz w:val="24"/>
+          <w:szCs w:val="24"/>
+        </w:rPr>
+        <w:t>we will</w:t>
+      </w:r>
+      <w:r>
+        <w:rPr>
+          <w:rFonts w:ascii="Times New Roman" w:eastAsia="Times New Roman" w:hAnsi="Times New Roman" w:cs="Times New Roman"/>
+          <w:sz w:val="24"/>
+          <w:szCs w:val="24"/>
+        </w:rPr>
+        <w:t xml:space="preserve"> be pleased to answer</w:t>
+      </w:r>
+      <w:r>
+        <w:rPr>
+          <w:rFonts w:ascii="Times New Roman" w:eastAsia="Times New Roman" w:hAnsi="Times New Roman" w:cs="Times New Roman"/>
+          <w:sz w:val="24"/>
+          <w:szCs w:val="24"/>
+        </w:rPr>
+        <w:t xml:space="preserve"> them</w:t>
+      </w:r>
+      <w:r>
+        <w:rPr>
+          <w:rFonts w:ascii="Times New Roman" w:eastAsia="Times New Roman" w:hAnsi="Times New Roman" w:cs="Times New Roman"/>
+          <w:sz w:val="24"/>
+          <w:szCs w:val="24"/>
+        </w:rPr>
+        <w:t>.</w:t>
       </w:r>
     </w:p>
     <w:p>
@@ -882,7 +1027,6 @@
           <w:sz w:val="24"/>
           <w:szCs w:val="24"/>
         </w:rPr>
-        <w:lastRenderedPageBreak/>
         <w:t>Best regards,</w:t>
       </w:r>
     </w:p>
@@ -1014,7 +1158,7 @@
     </w:p>
     <w:sectPr>
       <w:pgSz w:w="12240" w:h="15840"/>
-      <w:pgMar w:top="567" w:right="567" w:bottom="567" w:left="1134" w:header="720" w:footer="720" w:gutter="0"/>
+      <w:pgMar w:top="284" w:right="567" w:bottom="284" w:left="1134" w:header="720" w:footer="720" w:gutter="0"/>
       <w:cols w:space="720"/>
       <w:docGrid w:linePitch="360"/>
     </w:sectPr>
@@ -1023,7 +1167,7 @@
 </file>
 
 <file path=word/numbering.xml><?xml version="1.0" encoding="utf-8"?>
-<w:numbering xmlns:wpc="http://schemas.microsoft.com/office/word/2010/wordprocessingCanvas" xmlns:mo="http://schemas.microsoft.com/office/mac/office/2008/main" xmlns:mc="http://schemas.openxmlformats.org/markup-compatibility/2006" xmlns:mv="urn:schemas-microsoft-com:mac:vml" xmlns:o="urn:schemas-microsoft-com:office:office" xmlns:r="http://schemas.openxmlformats.org/officeDocument/2006/relationships" xmlns:m="http://schemas.openxmlformats.org/officeDocument/2006/math" xmlns:v="urn:schemas-microsoft-com:vml" xmlns:wp14="http://schemas.microsoft.com/office/word/2010/wordprocessingDrawing" xmlns:wp="http://schemas.openxmlformats.org/drawingml/2006/wordprocessingDrawing" xmlns:w10="urn:schemas-microsoft-com:office:word" xmlns:w="http://schemas.openxmlformats.org/wordprocessingml/2006/main" xmlns:w14="http://schemas.microsoft.com/office/word/2010/wordml" xmlns:w15="http://schemas.microsoft.com/office/word/2012/wordml" xmlns:wpg="http://schemas.microsoft.com/office/word/2010/wordprocessingGroup" xmlns:wpi="http://schemas.microsoft.com/office/word/2010/wordprocessingInk" xmlns:wne="http://schemas.microsoft.com/office/word/2006/wordml" xmlns:wps="http://schemas.microsoft.com/office/word/2010/wordprocessingShape" mc:Ignorable="w14 w15 wp14">
+<w:numbering xmlns:wpc="http://schemas.microsoft.com/office/word/2010/wordprocessingCanvas" xmlns:mc="http://schemas.openxmlformats.org/markup-compatibility/2006" xmlns:o="urn:schemas-microsoft-com:office:office" xmlns:r="http://schemas.openxmlformats.org/officeDocument/2006/relationships" xmlns:m="http://schemas.openxmlformats.org/officeDocument/2006/math" xmlns:v="urn:schemas-microsoft-com:vml" xmlns:wp14="http://schemas.microsoft.com/office/word/2010/wordprocessingDrawing" xmlns:wp="http://schemas.openxmlformats.org/drawingml/2006/wordprocessingDrawing" xmlns:w10="urn:schemas-microsoft-com:office:word" xmlns:w="http://schemas.openxmlformats.org/wordprocessingml/2006/main" xmlns:w14="http://schemas.microsoft.com/office/word/2010/wordml" xmlns:w15="http://schemas.microsoft.com/office/word/2012/wordml" xmlns:wpg="http://schemas.microsoft.com/office/word/2010/wordprocessingGroup" xmlns:wpi="http://schemas.microsoft.com/office/word/2010/wordprocessingInk" xmlns:wne="http://schemas.microsoft.com/office/word/2006/wordml" xmlns:wps="http://schemas.microsoft.com/office/word/2010/wordprocessingShape" mc:Ignorable="w14 w15 wp14">
   <w:abstractNum w:abstractNumId="0">
     <w:nsid w:val="00000001"/>
     <w:multiLevelType w:val="hybridMultilevel"/>
@@ -1309,7 +1453,7 @@
       </w:pPr>
     </w:pPrDefault>
   </w:docDefaults>
-  <w:latentStyles w:defLockedState="0" w:defUIPriority="99" w:defSemiHidden="0" w:defUnhideWhenUsed="0" w:defQFormat="0" w:count="380">
+  <w:latentStyles w:defLockedState="0" w:defUIPriority="99" w:defSemiHidden="0" w:defUnhideWhenUsed="0" w:defQFormat="0" w:count="371">
     <w:lsdException w:name="Normal" w:uiPriority="0" w:qFormat="1"/>
     <w:lsdException w:name="heading 1" w:uiPriority="9" w:qFormat="1"/>
     <w:lsdException w:name="heading 2" w:semiHidden="1" w:uiPriority="9" w:unhideWhenUsed="1" w:qFormat="1"/>
@@ -1682,18 +1826,18 @@
     <w:lsdException w:name="List Table 6 Colorful Accent 6" w:uiPriority="51"/>
     <w:lsdException w:name="List Table 7 Colorful Accent 6" w:uiPriority="52"/>
   </w:latentStyles>
-  <w:style w:type="paragraph" w:default="1" w:styleId="Normal">
+  <w:style w:type="paragraph" w:default="1" w:styleId="a">
     <w:name w:val="Normal"/>
     <w:qFormat/>
     <w:rsid w:val="005E33DB"/>
   </w:style>
-  <w:style w:type="character" w:default="1" w:styleId="DefaultParagraphFont">
+  <w:style w:type="character" w:default="1" w:styleId="a0">
     <w:name w:val="Default Paragraph Font"/>
     <w:uiPriority w:val="1"/>
     <w:semiHidden/>
     <w:unhideWhenUsed/>
   </w:style>
-  <w:style w:type="table" w:default="1" w:styleId="TableNormal">
+  <w:style w:type="table" w:default="1" w:styleId="a1">
     <w:name w:val="Normal Table"/>
     <w:uiPriority w:val="99"/>
     <w:semiHidden/>
@@ -1708,15 +1852,15 @@
       </w:tblCellMar>
     </w:tblPr>
   </w:style>
-  <w:style w:type="numbering" w:default="1" w:styleId="NoList">
+  <w:style w:type="numbering" w:default="1" w:styleId="a2">
     <w:name w:val="No List"/>
     <w:uiPriority w:val="99"/>
     <w:semiHidden/>
     <w:unhideWhenUsed/>
   </w:style>
-  <w:style w:type="paragraph" w:styleId="NormalWeb">
+  <w:style w:type="paragraph" w:styleId="a3">
     <w:name w:val="Normal (Web)"/>
-    <w:basedOn w:val="Normal"/>
+    <w:basedOn w:val="a"/>
     <w:uiPriority w:val="99"/>
     <w:semiHidden/>
     <w:unhideWhenUsed/>
@@ -1730,9 +1874,9 @@
       <w:szCs w:val="24"/>
     </w:rPr>
   </w:style>
-  <w:style w:type="table" w:styleId="TableGrid">
+  <w:style w:type="table" w:styleId="a4">
     <w:name w:val="Table Grid"/>
-    <w:basedOn w:val="TableNormal"/>
+    <w:basedOn w:val="a1"/>
     <w:uiPriority w:val="39"/>
     <w:rsid w:val="00685A7C"/>
     <w:pPr>
@@ -1756,9 +1900,9 @@
       </w:tblCellMar>
     </w:tblPr>
   </w:style>
-  <w:style w:type="paragraph" w:styleId="ListParagraph">
+  <w:style w:type="paragraph" w:styleId="a5">
     <w:name w:val="List Paragraph"/>
-    <w:basedOn w:val="Normal"/>
+    <w:basedOn w:val="a"/>
     <w:uiPriority w:val="34"/>
     <w:qFormat/>
     <w:rsid w:val="000F0925"/>

</xml_diff>